<commit_message>
Updated comments and typos
</commit_message>
<xml_diff>
--- a/documents/nestjs-info.docx
+++ b/documents/nestjs-info.docx
@@ -7,7 +7,6 @@
         <w:tabs>
           <w:tab w:val="num" w:pos="720"/>
         </w:tabs>
-        <w:ind w:left="720" w:hanging="360"/>
         <w:rPr>
           <w:lang w:val="en-US"/>
         </w:rPr>
@@ -34,145 +33,128 @@
     <w:p>
       <w:pPr>
         <w:pStyle w:val="NormalWeb"/>
-        <w:numPr>
-          <w:ilvl w:val="0"/>
-          <w:numId w:val="1"/>
-        </w:numPr>
-        <w:rPr>
-          <w:lang w:val="en-US"/>
-        </w:rPr>
-      </w:pPr>
+        <w:rPr>
+          <w:lang w:val="en-US"/>
+        </w:rPr>
+      </w:pPr>
+      <w:r>
+        <w:rPr>
+          <w:lang w:val="en-US"/>
+        </w:rPr>
+        <w:t xml:space="preserve">A </w:t>
+      </w:r>
+      <w:r>
+        <w:rPr>
+          <w:rStyle w:val="Strong"/>
+          <w:lang w:val="en-US"/>
+        </w:rPr>
+        <w:t>progressive Node.js framework</w:t>
+      </w:r>
+      <w:r>
+        <w:rPr>
+          <w:lang w:val="en-US"/>
+        </w:rPr>
+        <w:t xml:space="preserve"> for building efficient and scalable server-side applications.</w:t>
+      </w:r>
     </w:p>
     <w:p>
       <w:pPr>
         <w:pStyle w:val="NormalWeb"/>
-        <w:numPr>
-          <w:ilvl w:val="0"/>
-          <w:numId w:val="1"/>
-        </w:numPr>
-        <w:rPr>
-          <w:lang w:val="en-US"/>
-        </w:rPr>
-      </w:pPr>
-      <w:r>
-        <w:rPr>
-          <w:lang w:val="en-US"/>
-        </w:rPr>
-        <w:t xml:space="preserve">A </w:t>
+        <w:rPr>
+          <w:lang w:val="en-US"/>
+        </w:rPr>
+      </w:pPr>
+      <w:r>
+        <w:rPr>
+          <w:lang w:val="en-US"/>
+        </w:rPr>
+        <w:t xml:space="preserve">Built with and fully supports </w:t>
       </w:r>
       <w:r>
         <w:rPr>
           <w:rStyle w:val="Strong"/>
           <w:lang w:val="en-US"/>
         </w:rPr>
-        <w:t>progressive Node.js framework</w:t>
-      </w:r>
-      <w:r>
-        <w:rPr>
-          <w:lang w:val="en-US"/>
-        </w:rPr>
-        <w:t xml:space="preserve"> for building efficient and scalable server-side applications.</w:t>
+        <w:t>TypeScript</w:t>
+      </w:r>
+      <w:r>
+        <w:rPr>
+          <w:lang w:val="en-US"/>
+        </w:rPr>
+        <w:t xml:space="preserve"> (also supports pure JavaScript).</w:t>
       </w:r>
     </w:p>
     <w:p>
       <w:pPr>
         <w:pStyle w:val="NormalWeb"/>
-        <w:numPr>
-          <w:ilvl w:val="0"/>
-          <w:numId w:val="1"/>
-        </w:numPr>
-        <w:rPr>
-          <w:lang w:val="en-US"/>
-        </w:rPr>
-      </w:pPr>
-      <w:r>
-        <w:rPr>
-          <w:lang w:val="en-US"/>
-        </w:rPr>
-        <w:t xml:space="preserve">Built with and fully supports </w:t>
-      </w:r>
+        <w:rPr>
+          <w:lang w:val="en-US"/>
+        </w:rPr>
+      </w:pPr>
+      <w:r>
+        <w:rPr>
+          <w:lang w:val="en-US"/>
+        </w:rPr>
+        <w:t xml:space="preserve">Inspired by </w:t>
+      </w:r>
+      <w:proofErr w:type="spellStart"/>
       <w:r>
         <w:rPr>
           <w:rStyle w:val="Strong"/>
           <w:lang w:val="en-US"/>
         </w:rPr>
-        <w:t>TypeScript</w:t>
-      </w:r>
-      <w:r>
-        <w:rPr>
-          <w:lang w:val="en-US"/>
-        </w:rPr>
-        <w:t xml:space="preserve"> (also supports pure JavaScript).</w:t>
+        <w:t>Angular’s</w:t>
+      </w:r>
+      <w:proofErr w:type="spellEnd"/>
+      <w:r>
+        <w:rPr>
+          <w:rStyle w:val="Strong"/>
+          <w:lang w:val="en-US"/>
+        </w:rPr>
+        <w:t xml:space="preserve"> architecture</w:t>
+      </w:r>
+      <w:r>
+        <w:rPr>
+          <w:lang w:val="en-US"/>
+        </w:rPr>
+        <w:t>, using decorators, modules, and dependency injection.</w:t>
       </w:r>
     </w:p>
     <w:p>
       <w:pPr>
         <w:pStyle w:val="NormalWeb"/>
-        <w:numPr>
-          <w:ilvl w:val="0"/>
-          <w:numId w:val="1"/>
-        </w:numPr>
-        <w:rPr>
-          <w:lang w:val="en-US"/>
-        </w:rPr>
-      </w:pPr>
-      <w:r>
-        <w:rPr>
-          <w:lang w:val="en-US"/>
-        </w:rPr>
-        <w:t xml:space="preserve">Inspired by </w:t>
+        <w:rPr>
+          <w:lang w:val="en-US"/>
+        </w:rPr>
+      </w:pPr>
+      <w:r>
+        <w:rPr>
+          <w:lang w:val="en-US"/>
+        </w:rPr>
+        <w:t xml:space="preserve">Built on top of </w:t>
       </w:r>
       <w:r>
         <w:rPr>
           <w:rStyle w:val="Strong"/>
           <w:lang w:val="en-US"/>
         </w:rPr>
-        <w:t>Angular’s architecture</w:t>
-      </w:r>
-      <w:r>
-        <w:rPr>
-          <w:lang w:val="en-US"/>
-        </w:rPr>
-        <w:t>, using decorators, modules, and dependency injection.</w:t>
-      </w:r>
-    </w:p>
-    <w:p>
-      <w:pPr>
-        <w:pStyle w:val="NormalWeb"/>
-        <w:numPr>
-          <w:ilvl w:val="0"/>
-          <w:numId w:val="1"/>
-        </w:numPr>
-        <w:rPr>
-          <w:lang w:val="en-US"/>
-        </w:rPr>
-      </w:pPr>
-      <w:r>
-        <w:rPr>
-          <w:lang w:val="en-US"/>
-        </w:rPr>
-        <w:t xml:space="preserve">Built on top of </w:t>
-      </w:r>
+        <w:t>Express.js</w:t>
+      </w:r>
+      <w:r>
+        <w:rPr>
+          <w:lang w:val="en-US"/>
+        </w:rPr>
+        <w:t xml:space="preserve"> (default) or </w:t>
+      </w:r>
+      <w:proofErr w:type="spellStart"/>
       <w:r>
         <w:rPr>
           <w:rStyle w:val="Strong"/>
           <w:lang w:val="en-US"/>
         </w:rPr>
-        <w:t>Express.js</w:t>
-      </w:r>
-      <w:r>
-        <w:rPr>
-          <w:lang w:val="en-US"/>
-        </w:rPr>
-        <w:t xml:space="preserve"> (default) or </w:t>
-      </w:r>
-      <w:r>
-        <w:rPr>
-          <w:rStyle w:val="Strong"/>
-          <w:lang w:val="en-US"/>
-        </w:rPr>
         <w:t>Fastify</w:t>
       </w:r>
+      <w:proofErr w:type="spellEnd"/>
       <w:r>
         <w:rPr>
           <w:lang w:val="en-US"/>

</xml_diff>